<commit_message>
NPC reaction to being damaged
</commit_message>
<xml_diff>
--- a/Design Docs/Character Systems V2.docx
+++ b/Design Docs/Character Systems V2.docx
@@ -464,6 +464,91 @@
       <w:r>
         <w:t>Set variables based on other component states to determine own animation state</w:t>
       </w:r>
+    </w:p>
+    <w:p>
+      <w:pPr>
+        <w:pStyle w:val="ListParagraph"/>
+        <w:numPr>
+          <w:ilvl w:val="0"/>
+          <w:numId w:val="2"/>
+        </w:numPr>
+      </w:pPr>
+      <w:r>
+        <w:t>NPC State Machine system</w:t>
+      </w:r>
+    </w:p>
+    <w:p>
+      <w:pPr>
+        <w:pStyle w:val="ListParagraph"/>
+        <w:numPr>
+          <w:ilvl w:val="1"/>
+          <w:numId w:val="2"/>
+        </w:numPr>
+      </w:pPr>
+      <w:r>
+        <w:t>On Taking Damage</w:t>
+      </w:r>
+    </w:p>
+    <w:p>
+      <w:pPr>
+        <w:pStyle w:val="ListParagraph"/>
+        <w:numPr>
+          <w:ilvl w:val="2"/>
+          <w:numId w:val="2"/>
+        </w:numPr>
+      </w:pPr>
+      <w:r>
+        <w:lastRenderedPageBreak/>
+        <w:t>When taking damage, the NPC should respond accordingly depending on the context</w:t>
+      </w:r>
+    </w:p>
+    <w:p>
+      <w:pPr>
+        <w:pStyle w:val="ListParagraph"/>
+        <w:numPr>
+          <w:ilvl w:val="3"/>
+          <w:numId w:val="2"/>
+        </w:numPr>
+      </w:pPr>
+      <w:r>
+        <w:t>If not already engaged, it should check for the attacker</w:t>
+      </w:r>
+    </w:p>
+    <w:p>
+      <w:pPr>
+        <w:pStyle w:val="ListParagraph"/>
+        <w:numPr>
+          <w:ilvl w:val="3"/>
+          <w:numId w:val="2"/>
+        </w:numPr>
+      </w:pPr>
+      <w:r>
+        <w:t>If it can see the attacker, it will engage in combat</w:t>
+      </w:r>
+    </w:p>
+    <w:p>
+      <w:pPr>
+        <w:pStyle w:val="ListParagraph"/>
+        <w:numPr>
+          <w:ilvl w:val="3"/>
+          <w:numId w:val="2"/>
+        </w:numPr>
+      </w:pPr>
+      <w:r>
+        <w:t xml:space="preserve">If </w:t>
+      </w:r>
+      <w:r>
+        <w:t>the attack produces a knockback effect, wait for the animation(s) to end and handle next transition</w:t>
+      </w:r>
+    </w:p>
+    <w:p>
+      <w:pPr>
+        <w:pStyle w:val="ListParagraph"/>
+        <w:numPr>
+          <w:ilvl w:val="3"/>
+          <w:numId w:val="2"/>
+        </w:numPr>
+      </w:pPr>
       <w:bookmarkStart w:id="0" w:name="_GoBack"/>
       <w:bookmarkEnd w:id="0"/>
     </w:p>
@@ -507,7 +592,7 @@
         <w:rFonts w:ascii="Courier New" w:hAnsi="Courier New" w:cs="Courier New" w:hint="default"/>
       </w:rPr>
     </w:lvl>
-    <w:lvl w:ilvl="2" w:tplc="04090005" w:tentative="1">
+    <w:lvl w:ilvl="2" w:tplc="04090005">
       <w:start w:val="1"/>
       <w:numFmt w:val="bullet"/>
       <w:lvlText w:val=""/>
@@ -519,7 +604,7 @@
         <w:rFonts w:ascii="Wingdings" w:hAnsi="Wingdings" w:hint="default"/>
       </w:rPr>
     </w:lvl>
-    <w:lvl w:ilvl="3" w:tplc="04090001" w:tentative="1">
+    <w:lvl w:ilvl="3" w:tplc="04090001">
       <w:start w:val="1"/>
       <w:numFmt w:val="bullet"/>
       <w:lvlText w:val=""/>
@@ -731,7 +816,7 @@
       </w:pPr>
     </w:pPrDefault>
   </w:docDefaults>
-  <w:latentStyles w:defLockedState="0" w:defUIPriority="99" w:defSemiHidden="0" w:defUnhideWhenUsed="0" w:defQFormat="0" w:count="375">
+  <w:latentStyles w:defLockedState="0" w:defUIPriority="99" w:defSemiHidden="0" w:defUnhideWhenUsed="0" w:defQFormat="0" w:count="377">
     <w:lsdException w:name="Normal" w:uiPriority="0" w:qFormat="1"/>
     <w:lsdException w:name="heading 1" w:uiPriority="9" w:qFormat="1"/>
     <w:lsdException w:name="heading 2" w:semiHidden="1" w:uiPriority="9" w:unhideWhenUsed="1" w:qFormat="1"/>
@@ -837,7 +922,6 @@
     <w:lsdException w:name="HTML Sample" w:semiHidden="1" w:unhideWhenUsed="1"/>
     <w:lsdException w:name="HTML Typewriter" w:semiHidden="1" w:unhideWhenUsed="1"/>
     <w:lsdException w:name="HTML Variable" w:semiHidden="1" w:unhideWhenUsed="1"/>
-    <w:lsdException w:name="Normal Table" w:semiHidden="1" w:unhideWhenUsed="1"/>
     <w:lsdException w:name="annotation subject" w:semiHidden="1" w:unhideWhenUsed="1"/>
     <w:lsdException w:name="No List" w:semiHidden="1" w:unhideWhenUsed="1"/>
     <w:lsdException w:name="Outline List 1" w:semiHidden="1" w:unhideWhenUsed="1"/>
@@ -883,11 +967,9 @@
     <w:lsdException w:name="Table Subtle 1" w:semiHidden="1" w:unhideWhenUsed="1"/>
     <w:lsdException w:name="Table Subtle 2" w:semiHidden="1" w:unhideWhenUsed="1"/>
     <w:lsdException w:name="Table Web 1" w:semiHidden="1" w:unhideWhenUsed="1"/>
-    <w:lsdException w:name="Table Web 2" w:semiHidden="1" w:unhideWhenUsed="1"/>
     <w:lsdException w:name="Table Web 3" w:semiHidden="1" w:unhideWhenUsed="1"/>
     <w:lsdException w:name="Balloon Text" w:semiHidden="1" w:unhideWhenUsed="1"/>
     <w:lsdException w:name="Table Grid" w:uiPriority="39"/>
-    <w:lsdException w:name="Table Theme" w:semiHidden="1" w:unhideWhenUsed="1"/>
     <w:lsdException w:name="Placeholder Text" w:semiHidden="1"/>
     <w:lsdException w:name="No Spacing" w:uiPriority="1" w:qFormat="1"/>
     <w:lsdException w:name="Light Shading" w:uiPriority="60"/>
@@ -1107,6 +1189,8 @@
     <w:lsdException w:name="Smart Hyperlink" w:semiHidden="1" w:unhideWhenUsed="1"/>
     <w:lsdException w:name="Hashtag" w:semiHidden="1" w:unhideWhenUsed="1"/>
     <w:lsdException w:name="Unresolved Mention" w:semiHidden="1" w:unhideWhenUsed="1"/>
+    <w:lsdException w:name="Smart Link" w:semiHidden="1" w:unhideWhenUsed="1"/>
+    <w:lsdException w:name="Smart Link Error" w:semiHidden="1" w:unhideWhenUsed="1"/>
   </w:latentStyles>
   <w:style w:type="paragraph" w:default="1" w:styleId="Normal">
     <w:name w:val="Normal"/>

</xml_diff>